<commit_message>
Deployed the the app and finish the docs
</commit_message>
<xml_diff>
--- a/doc/Test Plan.docx
+++ b/doc/Test Plan.docx
@@ -797,8 +797,17 @@
           <w:sz w:val="24"/>
           <w:szCs w:val="24"/>
         </w:rPr>
-        <w:t xml:space="preserve">Website – not hosted yet </w:t>
+        <w:t xml:space="preserve">Website – </w:t>
       </w:r>
+      <w:r>
+        <w:rPr>
+          <w:sz w:val="24"/>
+          <w:szCs w:val="24"/>
+        </w:rPr>
+        <w:t>https://i525452.luna.fhict.nl</w:t>
+      </w:r>
+      <w:bookmarkStart w:id="1" w:name="_GoBack"/>
+      <w:bookmarkEnd w:id="1"/>
     </w:p>
     <w:p>
       <w:pPr>
@@ -1216,24 +1225,18 @@
                 <w:szCs w:val="24"/>
               </w:rPr>
             </w:pPr>
-          </w:p>
-        </w:tc>
-        <w:tc>
-          <w:tcPr>
-            <w:tcW w:w="2337" w:type="dxa"/>
-          </w:tcPr>
-          <w:p>
-            <w:pPr>
+            <w:r>
               <w:rPr>
                 <w:sz w:val="24"/>
                 <w:szCs w:val="24"/>
               </w:rPr>
-            </w:pPr>
-          </w:p>
-        </w:tc>
-        <w:tc>
-          <w:tcPr>
-            <w:tcW w:w="2338" w:type="dxa"/>
+              <w:t>user@gmail.com</w:t>
+            </w:r>
+          </w:p>
+        </w:tc>
+        <w:tc>
+          <w:tcPr>
+            <w:tcW w:w="2337" w:type="dxa"/>
           </w:tcPr>
           <w:p>
             <w:pPr>
@@ -1242,19 +1245,53 @@
                 <w:szCs w:val="24"/>
               </w:rPr>
             </w:pPr>
-          </w:p>
-        </w:tc>
-        <w:tc>
-          <w:tcPr>
-            <w:tcW w:w="2338" w:type="dxa"/>
-          </w:tcPr>
-          <w:p>
-            <w:pPr>
+            <w:r>
               <w:rPr>
                 <w:sz w:val="24"/>
                 <w:szCs w:val="24"/>
               </w:rPr>
-            </w:pPr>
+              <w:t>user</w:t>
+            </w:r>
+          </w:p>
+        </w:tc>
+        <w:tc>
+          <w:tcPr>
+            <w:tcW w:w="2338" w:type="dxa"/>
+          </w:tcPr>
+          <w:p>
+            <w:pPr>
+              <w:rPr>
+                <w:sz w:val="24"/>
+                <w:szCs w:val="24"/>
+              </w:rPr>
+            </w:pPr>
+            <w:r>
+              <w:rPr>
+                <w:sz w:val="24"/>
+                <w:szCs w:val="24"/>
+              </w:rPr>
+              <w:t>user</w:t>
+            </w:r>
+          </w:p>
+        </w:tc>
+        <w:tc>
+          <w:tcPr>
+            <w:tcW w:w="2338" w:type="dxa"/>
+          </w:tcPr>
+          <w:p>
+            <w:pPr>
+              <w:rPr>
+                <w:sz w:val="24"/>
+                <w:szCs w:val="24"/>
+              </w:rPr>
+            </w:pPr>
+            <w:r>
+              <w:rPr>
+                <w:sz w:val="24"/>
+                <w:szCs w:val="24"/>
+              </w:rPr>
+              <w:t>Website</w:t>
+            </w:r>
           </w:p>
         </w:tc>
       </w:tr>
@@ -1271,11 +1308,11 @@
       <w:pPr>
         <w:pStyle w:val="Heading1"/>
       </w:pPr>
-      <w:bookmarkStart w:id="1" w:name="_Toc165226304"/>
+      <w:bookmarkStart w:id="2" w:name="_Toc165226304"/>
       <w:r>
         <w:t>Test plan</w:t>
       </w:r>
-      <w:bookmarkEnd w:id="1"/>
+      <w:bookmarkEnd w:id="2"/>
     </w:p>
     <w:tbl>
       <w:tblPr>
@@ -1836,13 +1873,7 @@
               <w:rPr>
                 <w:b w:val="0"/>
               </w:rPr>
-              <w:t>TC-02</w:t>
-            </w:r>
-            <w:r>
-              <w:rPr>
-                <w:b w:val="0"/>
-              </w:rPr>
-              <w:t>a</w:t>
+              <w:t>TC-02a</w:t>
             </w:r>
           </w:p>
         </w:tc>
@@ -1960,13 +1991,7 @@
               <w:rPr>
                 <w:b w:val="0"/>
               </w:rPr>
-              <w:t>TC-02</w:t>
-            </w:r>
-            <w:r>
-              <w:rPr>
-                <w:b w:val="0"/>
-              </w:rPr>
-              <w:t>b</w:t>
+              <w:t>TC-02b</w:t>
             </w:r>
           </w:p>
         </w:tc>
@@ -2650,13 +2675,7 @@
               <w:rPr>
                 <w:b w:val="0"/>
               </w:rPr>
-              <w:t>5</w:t>
-            </w:r>
-            <w:r>
-              <w:rPr>
-                <w:b w:val="0"/>
-              </w:rPr>
-              <w:t>a</w:t>
+              <w:t>5a</w:t>
             </w:r>
           </w:p>
         </w:tc>
@@ -2894,13 +2913,7 @@
               <w:rPr>
                 <w:b w:val="0"/>
               </w:rPr>
-              <w:t>TC-6</w:t>
-            </w:r>
-            <w:r>
-              <w:rPr>
-                <w:b w:val="0"/>
-              </w:rPr>
-              <w:t>a</w:t>
+              <w:t>TC-6a</w:t>
             </w:r>
           </w:p>
         </w:tc>
@@ -3119,13 +3132,7 @@
                 <w:b w:val="0"/>
               </w:rPr>
               <w:lastRenderedPageBreak/>
-              <w:t>TC-7</w:t>
-            </w:r>
-            <w:r>
-              <w:rPr>
-                <w:b w:val="0"/>
-              </w:rPr>
-              <w:t>a</w:t>
+              <w:t>TC-7a</w:t>
             </w:r>
           </w:p>
         </w:tc>
@@ -3331,13 +3338,7 @@
               <w:rPr>
                 <w:b w:val="0"/>
               </w:rPr>
-              <w:t>TC-8</w:t>
-            </w:r>
-            <w:r>
-              <w:rPr>
-                <w:b w:val="0"/>
-              </w:rPr>
-              <w:t>a</w:t>
+              <w:t>TC-8a</w:t>
             </w:r>
           </w:p>
         </w:tc>
@@ -3564,13 +3565,7 @@
               <w:rPr>
                 <w:b w:val="0"/>
               </w:rPr>
-              <w:t>TC-9</w:t>
-            </w:r>
-            <w:r>
-              <w:rPr>
-                <w:b w:val="0"/>
-              </w:rPr>
-              <w:t>a</w:t>
+              <w:t>TC-9a</w:t>
             </w:r>
           </w:p>
         </w:tc>
@@ -3780,13 +3775,7 @@
               <w:rPr>
                 <w:b w:val="0"/>
               </w:rPr>
-              <w:t>TC-10</w:t>
-            </w:r>
-            <w:r>
-              <w:rPr>
-                <w:b w:val="0"/>
-              </w:rPr>
-              <w:t>a</w:t>
+              <w:t>TC-10a</w:t>
             </w:r>
           </w:p>
         </w:tc>
@@ -3867,10 +3856,7 @@
               <w:cnfStyle w:val="000000100000" w:firstRow="0" w:lastRow="0" w:firstColumn="0" w:lastColumn="0" w:oddVBand="0" w:evenVBand="0" w:oddHBand="1" w:evenHBand="0" w:firstRowFirstColumn="0" w:firstRowLastColumn="0" w:lastRowFirstColumn="0" w:lastRowLastColumn="0"/>
             </w:pPr>
             <w:r>
-              <w:t xml:space="preserve">System suggests </w:t>
-            </w:r>
-            <w:r>
-              <w:t>trending recipes.</w:t>
+              <w:t>System suggests trending recipes.</w:t>
             </w:r>
           </w:p>
         </w:tc>
@@ -4328,13 +4314,7 @@
               <w:rPr>
                 <w:b w:val="0"/>
               </w:rPr>
-              <w:t>TC-13</w:t>
-            </w:r>
-            <w:r>
-              <w:rPr>
-                <w:b w:val="0"/>
-              </w:rPr>
-              <w:t>a</w:t>
+              <w:t>TC-13a</w:t>
             </w:r>
           </w:p>
         </w:tc>
@@ -4533,13 +4513,7 @@
               <w:rPr>
                 <w:b w:val="0"/>
               </w:rPr>
-              <w:t>TC-14</w:t>
-            </w:r>
-            <w:r>
-              <w:rPr>
-                <w:b w:val="0"/>
-              </w:rPr>
-              <w:t>a</w:t>
+              <w:t>TC-14a</w:t>
             </w:r>
           </w:p>
         </w:tc>
@@ -4899,13 +4873,7 @@
                 <w:b w:val="0"/>
               </w:rPr>
               <w:lastRenderedPageBreak/>
-              <w:t>TC-16</w:t>
-            </w:r>
-            <w:r>
-              <w:rPr>
-                <w:b w:val="0"/>
-              </w:rPr>
-              <w:t>a</w:t>
+              <w:t>TC-16a</w:t>
             </w:r>
           </w:p>
         </w:tc>
@@ -4991,13 +4959,7 @@
               <w:rPr>
                 <w:b w:val="0"/>
               </w:rPr>
-              <w:t>TC-16</w:t>
-            </w:r>
-            <w:r>
-              <w:rPr>
-                <w:b w:val="0"/>
-              </w:rPr>
-              <w:t>b</w:t>
+              <w:t>TC-16b</w:t>
             </w:r>
           </w:p>
         </w:tc>
@@ -5225,13 +5187,7 @@
               <w:rPr>
                 <w:b w:val="0"/>
               </w:rPr>
-              <w:t>TC-17</w:t>
-            </w:r>
-            <w:r>
-              <w:rPr>
-                <w:b w:val="0"/>
-              </w:rPr>
-              <w:t>a</w:t>
+              <w:t>TC-17a</w:t>
             </w:r>
           </w:p>
         </w:tc>
@@ -5310,10 +5266,7 @@
               <w:cnfStyle w:val="000000000000" w:firstRow="0" w:lastRow="0" w:firstColumn="0" w:lastColumn="0" w:oddVBand="0" w:evenVBand="0" w:oddHBand="0" w:evenHBand="0" w:firstRowFirstColumn="0" w:firstRowLastColumn="0" w:lastRowFirstColumn="0" w:lastRowLastColumn="0"/>
             </w:pPr>
             <w:r>
-              <w:t>Recipe: "</w:t>
-            </w:r>
-            <w:r>
-              <w:t xml:space="preserve">Scramble </w:t>
+              <w:t xml:space="preserve">Recipe: "Scramble </w:t>
             </w:r>
             <w:proofErr w:type="spellStart"/>
             <w:r>
@@ -5469,10 +5422,7 @@
         </w:tc>
       </w:tr>
     </w:tbl>
-    <w:p>
-      <w:bookmarkStart w:id="2" w:name="_GoBack"/>
-      <w:bookmarkEnd w:id="2"/>
-    </w:p>
+    <w:p/>
     <w:p/>
     <w:sectPr>
       <w:pgSz w:w="12240" w:h="15840"/>
@@ -6339,7 +6289,7 @@
 </file>
 
 <file path=customXml/itemProps1.xml><?xml version="1.0" encoding="utf-8"?>
-<ds:datastoreItem xmlns:ds="http://schemas.openxmlformats.org/officeDocument/2006/customXml" ds:itemID="{8260B6C2-18D2-42B4-A349-B2F20AFDFE26}">
+<ds:datastoreItem xmlns:ds="http://schemas.openxmlformats.org/officeDocument/2006/customXml" ds:itemID="{050FAD40-F7DD-4D8A-BD38-2D112ABBA1CB}">
   <ds:schemaRefs>
     <ds:schemaRef ds:uri="http://schemas.openxmlformats.org/officeDocument/2006/bibliography"/>
   </ds:schemaRefs>

</xml_diff>